<commit_message>
Comentários sobre cada artigo lido rapidamente.
</commit_message>
<xml_diff>
--- a/CAP392-02-PloP/artigos/rascunho Artigos PloP - filtragem.docx
+++ b/CAP392-02-PloP/artigos/rascunho Artigos PloP - filtragem.docx
@@ -610,6 +610,11 @@
         </w:tc>
       </w:tr>
     </w:tbl>
+    <w:p>
+      <w:r>
+        <w:t>BEM INTERESSANTE, QUASE UM TUTORIAL PARA SE INICIAR EM CLOUD SERVICE</w:t>
+      </w:r>
+    </w:p>
     <w:p/>
     <w:tbl>
       <w:tblPr>
@@ -1102,8 +1107,39 @@
         </w:tc>
       </w:tr>
     </w:tbl>
-    <w:p/>
-    <w:p/>
+    <w:p>
+      <w:pPr>
+        <w:rPr>
+          <w:lang w:val="en-US"/>
+        </w:rPr>
+      </w:pPr>
+      <w:r>
+        <w:rPr>
+          <w:lang w:val="en-US"/>
+        </w:rPr>
+        <w:t xml:space="preserve">ASYNCHRONOUS DATA SYNCHRONIZATION – GOOGLE MAPS, STOCK APPS, </w:t>
+      </w:r>
+      <w:r>
+        <w:rPr>
+          <w:lang w:val="en-US"/>
+        </w:rPr>
+        <w:t>PARTIAL STORAGE, ONLINE/OFFLINE APPS</w:t>
+      </w:r>
+    </w:p>
+    <w:p>
+      <w:pPr>
+        <w:rPr>
+          <w:lang w:val="en-US"/>
+        </w:rPr>
+      </w:pPr>
+    </w:p>
+    <w:p>
+      <w:pPr>
+        <w:rPr>
+          <w:lang w:val="en-US"/>
+        </w:rPr>
+      </w:pPr>
+    </w:p>
     <w:tbl>
       <w:tblPr>
         <w:tblW w:w="0" w:type="auto"/>
@@ -1147,7 +1183,7 @@
                 <w:color w:val="000000"/>
                 <w:sz w:val="18"/>
                 <w:szCs w:val="18"/>
-                <w:lang w:eastAsia="pt-BR"/>
+                <w:lang w:val="en-US" w:eastAsia="pt-BR"/>
               </w:rPr>
             </w:pPr>
           </w:p>
@@ -1172,7 +1208,7 @@
                 <w:color w:val="000000"/>
                 <w:sz w:val="18"/>
                 <w:szCs w:val="18"/>
-                <w:lang w:eastAsia="pt-BR"/>
+                <w:lang w:val="en-US" w:eastAsia="pt-BR"/>
               </w:rPr>
             </w:pPr>
           </w:p>
@@ -3667,8 +3703,38 @@
         </w:tc>
       </w:tr>
     </w:tbl>
-    <w:p/>
-    <w:p/>
+    <w:p>
+      <w:pPr>
+        <w:rPr>
+          <w:lang w:val="en-US"/>
+        </w:rPr>
+      </w:pPr>
+      <w:r>
+        <w:rPr>
+          <w:lang w:val="en-US"/>
+        </w:rPr>
+        <w:t>APRESENTA TÉCNICAS DO DESENVOLVIMENTO ÁGIL EM FORMATO DE PATTERNS – OPEN WORKSPACES, ROTATION TEAMS, PAIR PROGRAMMING</w:t>
+      </w:r>
+      <w:r>
+        <w:rPr>
+          <w:lang w:val="en-US"/>
+        </w:rPr>
+        <w:t xml:space="preserve"> AMONG TEAMS</w:t>
+      </w:r>
+      <w:r>
+        <w:rPr>
+          <w:lang w:val="en-US"/>
+        </w:rPr>
+        <w:t>, COLLECTIVE MEETINGS, TECH PRESENTATIONS (LIGHTNING, LUNCH &amp; LEARN)</w:t>
+      </w:r>
+    </w:p>
+    <w:p>
+      <w:pPr>
+        <w:rPr>
+          <w:lang w:val="en-US"/>
+        </w:rPr>
+      </w:pPr>
+    </w:p>
     <w:tbl>
       <w:tblPr>
         <w:tblW w:w="0" w:type="auto"/>
@@ -3704,7 +3770,7 @@
                 <w:color w:val="000000"/>
                 <w:sz w:val="18"/>
                 <w:szCs w:val="18"/>
-                <w:lang w:eastAsia="pt-BR"/>
+                <w:lang w:val="en-US" w:eastAsia="pt-BR"/>
               </w:rPr>
             </w:pPr>
           </w:p>
@@ -5879,7 +5945,6 @@
                 <w:highlight w:val="green"/>
                 <w:lang w:val="en-US" w:eastAsia="pt-BR"/>
               </w:rPr>
-              <w:lastRenderedPageBreak/>
               <w:t>Pattern Mining is a scientific and experimental process where methods of knowledge discovery are used to find established ways of software analysis, design, implementation, and maintenance, and then describe such findings in as reusable knowledge for ...</w:t>
             </w:r>
           </w:p>
@@ -5927,7 +5992,6 @@
         <w:rPr>
           <w:highlight w:val="red"/>
         </w:rPr>
-        <w:lastRenderedPageBreak/>
         <w:t>BLOQUEADO</w:t>
       </w:r>
     </w:p>
@@ -6485,7 +6549,7 @@
 </file>
 
 <file path=customXml/itemProps1.xml><?xml version="1.0" encoding="utf-8"?>
-<ds:datastoreItem xmlns:ds="http://schemas.openxmlformats.org/officeDocument/2006/customXml" ds:itemID="{EF2A9248-2770-4344-BC59-C9949638EBB5}">
+<ds:datastoreItem xmlns:ds="http://schemas.openxmlformats.org/officeDocument/2006/customXml" ds:itemID="{F7D9B7DA-5901-4F28-AF1F-99A8AB6AFC0A}">
   <ds:schemaRefs>
     <ds:schemaRef ds:uri="http://schemas.openxmlformats.org/officeDocument/2006/bibliography"/>
   </ds:schemaRefs>

</xml_diff>